<commit_message>
this is final commit
</commit_message>
<xml_diff>
--- a/bac.docx
+++ b/bac.docx
@@ -2323,7 +2323,7 @@
               <w:rPr>
                 <w:rFonts w:ascii="Times New Roman" w:hAnsi="Times New Roman"/>
               </w:rPr>
-              <w:t>5</w:t>
+              <w:t>1</w:t>
             </w:r>
           </w:p>
         </w:tc>
@@ -2408,7 +2408,7 @@
               <w:rPr>
                 <w:rFonts w:ascii="Times New Roman" w:hAnsi="Times New Roman"/>
               </w:rPr>
-              <w:t>7</w:t>
+              <w:t>3</w:t>
             </w:r>
           </w:p>
         </w:tc>
@@ -2487,7 +2487,7 @@
               <w:rPr>
                 <w:rFonts w:ascii="Times New Roman" w:hAnsi="Times New Roman"/>
               </w:rPr>
-              <w:t>9</w:t>
+              <w:t>5</w:t>
             </w:r>
           </w:p>
         </w:tc>
@@ -2572,7 +2572,7 @@
               <w:rPr>
                 <w:rFonts w:ascii="Times New Roman" w:hAnsi="Times New Roman"/>
               </w:rPr>
-              <w:t>11</w:t>
+              <w:t>7</w:t>
             </w:r>
           </w:p>
         </w:tc>
@@ -2669,7 +2669,7 @@
               <w:rPr>
                 <w:rFonts w:ascii="Times New Roman" w:hAnsi="Times New Roman"/>
               </w:rPr>
-              <w:t>12</w:t>
+              <w:t>9</w:t>
             </w:r>
           </w:p>
         </w:tc>
@@ -2758,7 +2758,7 @@
               <w:rPr>
                 <w:rFonts w:ascii="Times New Roman" w:hAnsi="Times New Roman"/>
               </w:rPr>
-              <w:t>15</w:t>
+              <w:t>11</w:t>
             </w:r>
           </w:p>
         </w:tc>
@@ -2853,7 +2853,13 @@
               <w:rPr>
                 <w:rFonts w:ascii="Times New Roman" w:hAnsi="Times New Roman"/>
               </w:rPr>
-              <w:t>15</w:t>
+              <w:t>1</w:t>
+            </w:r>
+            <w:r>
+              <w:rPr>
+                <w:rFonts w:ascii="Times New Roman" w:hAnsi="Times New Roman"/>
+              </w:rPr>
+              <w:t>1</w:t>
             </w:r>
           </w:p>
         </w:tc>
@@ -2948,7 +2954,13 @@
               <w:rPr>
                 <w:rFonts w:ascii="Times New Roman" w:hAnsi="Times New Roman"/>
               </w:rPr>
-              <w:t>16</w:t>
+              <w:t>1</w:t>
+            </w:r>
+            <w:r>
+              <w:rPr>
+                <w:rFonts w:ascii="Times New Roman" w:hAnsi="Times New Roman"/>
+              </w:rPr>
+              <w:t>2</w:t>
             </w:r>
           </w:p>
         </w:tc>
@@ -3043,7 +3055,7 @@
               <w:rPr>
                 <w:rFonts w:ascii="Times New Roman" w:hAnsi="Times New Roman"/>
               </w:rPr>
-              <w:t>22</w:t>
+              <w:t>18</w:t>
             </w:r>
           </w:p>
         </w:tc>
@@ -3138,7 +3150,7 @@
               <w:rPr>
                 <w:rFonts w:ascii="Times New Roman" w:hAnsi="Times New Roman"/>
               </w:rPr>
-              <w:t>23</w:t>
+              <w:t>19</w:t>
             </w:r>
           </w:p>
         </w:tc>
@@ -3233,7 +3245,7 @@
               <w:rPr>
                 <w:rFonts w:ascii="Times New Roman" w:hAnsi="Times New Roman"/>
               </w:rPr>
-              <w:t>24</w:t>
+              <w:t>20</w:t>
             </w:r>
           </w:p>
         </w:tc>
@@ -3328,7 +3340,13 @@
               <w:rPr>
                 <w:rFonts w:ascii="Times New Roman" w:hAnsi="Times New Roman"/>
               </w:rPr>
-              <w:t>29</w:t>
+              <w:t>2</w:t>
+            </w:r>
+            <w:r>
+              <w:rPr>
+                <w:rFonts w:ascii="Times New Roman" w:hAnsi="Times New Roman"/>
+              </w:rPr>
+              <w:t>5</w:t>
             </w:r>
           </w:p>
         </w:tc>
@@ -3417,7 +3435,13 @@
               <w:rPr>
                 <w:rFonts w:ascii="Times New Roman" w:hAnsi="Times New Roman"/>
               </w:rPr>
-              <w:t>36</w:t>
+              <w:t>3</w:t>
+            </w:r>
+            <w:r>
+              <w:rPr>
+                <w:rFonts w:ascii="Times New Roman" w:hAnsi="Times New Roman"/>
+              </w:rPr>
+              <w:t>2</w:t>
             </w:r>
           </w:p>
         </w:tc>
@@ -3506,7 +3530,13 @@
               <w:rPr>
                 <w:rFonts w:ascii="Times New Roman" w:hAnsi="Times New Roman"/>
               </w:rPr>
-              <w:t>79</w:t>
+              <w:t>7</w:t>
+            </w:r>
+            <w:r>
+              <w:rPr>
+                <w:rFonts w:ascii="Times New Roman" w:hAnsi="Times New Roman"/>
+              </w:rPr>
+              <w:t>5</w:t>
             </w:r>
           </w:p>
         </w:tc>
@@ -3596,7 +3626,7 @@
               <w:rPr>
                 <w:rFonts w:ascii="Times New Roman" w:hAnsi="Times New Roman"/>
               </w:rPr>
-              <w:t>90</w:t>
+              <w:t>85</w:t>
             </w:r>
           </w:p>
         </w:tc>
@@ -3685,7 +3715,7 @@
               <w:rPr>
                 <w:rFonts w:ascii="Times New Roman" w:hAnsi="Times New Roman"/>
               </w:rPr>
-              <w:t>91</w:t>
+              <w:t>86</w:t>
             </w:r>
           </w:p>
         </w:tc>
@@ -3774,7 +3804,7 @@
               <w:rPr>
                 <w:rFonts w:ascii="Times New Roman" w:hAnsi="Times New Roman"/>
               </w:rPr>
-              <w:t>92</w:t>
+              <w:t>87</w:t>
             </w:r>
           </w:p>
         </w:tc>
@@ -3942,70 +3972,6 @@
         <w:spacing w:lineRule="auto" w:line="259"/>
         <w:ind w:left="841" w:right="4872" w:hanging="0"/>
         <w:jc w:val="right"/>
-        <w:rPr>
-          <w:rFonts w:ascii="Times New Roman" w:hAnsi="Times New Roman" w:cs="Arial"/>
-        </w:rPr>
-      </w:pPr>
-      <w:r>
-        <w:rPr>
-          <w:rFonts w:cs="Arial" w:ascii="Times New Roman" w:hAnsi="Times New Roman"/>
-        </w:rPr>
-      </w:r>
-    </w:p>
-    <w:p>
-      <w:pPr>
-        <w:pStyle w:val="TextBody"/>
-        <w:spacing w:lineRule="auto" w:line="259"/>
-        <w:ind w:left="841" w:right="4872" w:hanging="0"/>
-        <w:jc w:val="right"/>
-        <w:rPr>
-          <w:rFonts w:ascii="Times New Roman" w:hAnsi="Times New Roman" w:cs="Arial"/>
-        </w:rPr>
-      </w:pPr>
-      <w:r>
-        <w:rPr>
-          <w:rFonts w:cs="Arial" w:ascii="Times New Roman" w:hAnsi="Times New Roman"/>
-        </w:rPr>
-      </w:r>
-    </w:p>
-    <w:p>
-      <w:pPr>
-        <w:pStyle w:val="TextBody"/>
-        <w:spacing w:lineRule="auto" w:line="259"/>
-        <w:ind w:left="0" w:right="4872" w:hanging="0"/>
-        <w:jc w:val="right"/>
-        <w:rPr>
-          <w:rFonts w:ascii="Times New Roman" w:hAnsi="Times New Roman" w:cs="Arial"/>
-        </w:rPr>
-      </w:pPr>
-      <w:r>
-        <w:rPr>
-          <w:rFonts w:cs="Arial" w:ascii="Times New Roman" w:hAnsi="Times New Roman"/>
-        </w:rPr>
-      </w:r>
-    </w:p>
-    <w:p>
-      <w:pPr>
-        <w:pStyle w:val="TextBody"/>
-        <w:spacing w:lineRule="auto" w:line="259"/>
-        <w:ind w:left="841" w:right="4872" w:hanging="0"/>
-        <w:jc w:val="right"/>
-        <w:rPr>
-          <w:rFonts w:ascii="Times New Roman" w:hAnsi="Times New Roman" w:cs="Arial"/>
-        </w:rPr>
-      </w:pPr>
-      <w:r>
-        <w:rPr>
-          <w:rFonts w:cs="Arial" w:ascii="Times New Roman" w:hAnsi="Times New Roman"/>
-        </w:rPr>
-      </w:r>
-    </w:p>
-    <w:p>
-      <w:pPr>
-        <w:pStyle w:val="TextBody"/>
-        <w:spacing w:lineRule="auto" w:line="259"/>
-        <w:ind w:left="841" w:right="4872" w:hanging="0"/>
-        <w:jc w:val="left"/>
         <w:rPr>
           <w:rStyle w:val="InternetLink"/>
           <w:rFonts w:ascii="Times New Roman" w:hAnsi="Times New Roman"/>
@@ -4026,7 +3992,7 @@
       <w:pgBorders w:display="allPages" w:offsetFrom="page">
         <w:top w:val="thinThickLargeGap" w:sz="2" w:space="24" w:color="000000"/>
         <w:left w:val="thinThickLargeGap" w:sz="2" w:space="24" w:color="000000"/>
-        <w:bottom w:val="thinThickLargeGap" w:sz="2" w:space="10" w:color="000000"/>
+        <w:bottom w:val="thinThickLargeGap" w:sz="2" w:space="9" w:color="000000"/>
         <w:right w:val="thinThickLargeGap" w:sz="2" w:space="24" w:color="000000"/>
       </w:pgBorders>
       <w:pgNumType w:fmt="decimal"/>
@@ -4047,33 +4013,8 @@
     </w:pPr>
     <w:r>
       <w:rPr/>
-      <w:t xml:space="preserve">AMBTECH MULTITRADE PVT. LTD. </w:t>
       <w:tab/>
-    </w:r>
-    <w:r>
-      <w:rPr/>
-      <w:fldChar w:fldCharType="begin"/>
-    </w:r>
-    <w:r>
-      <w:rPr/>
-      <w:instrText> PAGE </w:instrText>
-    </w:r>
-    <w:r>
-      <w:rPr/>
-      <w:fldChar w:fldCharType="separate"/>
-    </w:r>
-    <w:r>
-      <w:rPr/>
-      <w:t>3</w:t>
-    </w:r>
-    <w:r>
-      <w:rPr/>
-      <w:fldChar w:fldCharType="end"/>
-    </w:r>
-    <w:r>
-      <w:rPr/>
       <w:tab/>
-      <w:t>Shopping mart</w:t>
     </w:r>
   </w:p>
 </w:ftr>
@@ -4129,9 +4070,7 @@
     <w:pPr>
       <w:widowControl/>
       <w:suppressAutoHyphens w:val="true"/>
-      <w:kinsoku w:val="true"/>
       <w:overflowPunct w:val="true"/>
-      <w:autoSpaceDE w:val="true"/>
       <w:bidi w:val="0"/>
       <w:spacing w:lineRule="auto" w:line="259" w:before="0" w:after="160"/>
       <w:jc w:val="left"/>
@@ -4153,10 +4092,6 @@
     <w:pPr>
       <w:keepNext w:val="true"/>
       <w:keepLines/>
-      <w:numPr>
-        <w:ilvl w:val="0"/>
-        <w:numId w:val="0"/>
-      </w:numPr>
       <w:spacing w:before="240" w:after="0"/>
       <w:outlineLvl w:val="0"/>
     </w:pPr>
@@ -4173,10 +4108,6 @@
     <w:qFormat/>
     <w:pPr>
       <w:widowControl w:val="false"/>
-      <w:numPr>
-        <w:ilvl w:val="0"/>
-        <w:numId w:val="0"/>
-      </w:numPr>
       <w:spacing w:lineRule="auto" w:line="240" w:before="0" w:after="0"/>
       <w:ind w:left="1780" w:right="0" w:hanging="540"/>
       <w:outlineLvl w:val="1"/>
@@ -4198,10 +4129,6 @@
     <w:pPr>
       <w:keepNext w:val="true"/>
       <w:keepLines/>
-      <w:numPr>
-        <w:ilvl w:val="0"/>
-        <w:numId w:val="0"/>
-      </w:numPr>
       <w:spacing w:before="40" w:after="0"/>
       <w:outlineLvl w:val="2"/>
     </w:pPr>
@@ -4220,10 +4147,6 @@
     <w:pPr>
       <w:keepNext w:val="true"/>
       <w:keepLines/>
-      <w:numPr>
-        <w:ilvl w:val="0"/>
-        <w:numId w:val="0"/>
-      </w:numPr>
       <w:spacing w:before="40" w:after="0"/>
       <w:outlineLvl w:val="3"/>
     </w:pPr>
@@ -4517,9 +4440,7 @@
     <w:pPr>
       <w:widowControl/>
       <w:suppressAutoHyphens w:val="true"/>
-      <w:kinsoku w:val="true"/>
       <w:overflowPunct w:val="true"/>
-      <w:autoSpaceDE w:val="true"/>
       <w:bidi w:val="0"/>
       <w:spacing w:lineRule="auto" w:line="240" w:before="0" w:after="0"/>
       <w:jc w:val="left"/>

</xml_diff>